<commit_message>
* template formating fix
</commit_message>
<xml_diff>
--- a/Items/Templates/Unfortunately you have been unable to qualify.docx
+++ b/Items/Templates/Unfortunately you have been unable to qualify.docx
@@ -27,6 +27,7 @@
           <w:p>
             <w:pPr>
               <w:spacing w:before="100" w:beforeAutospacing="1" w:after="100" w:afterAutospacing="1"/>
+              <w:ind w:left="284"/>
               <w:rPr>
                 <w:rFonts w:ascii="Arial" w:hAnsi="Arial" w:cs="Arial"/>
                 <w:b/>
@@ -76,6 +77,20 @@
               </w:rPr>
               <w:t>Retailers</w:t>
             </w:r>
+          </w:p>
+          <w:p>
+            <w:pPr>
+              <w:spacing w:before="100" w:beforeAutospacing="1" w:after="100" w:afterAutospacing="1"/>
+              <w:ind w:left="284"/>
+              <w:rPr>
+                <w:rFonts w:ascii="Arial" w:hAnsi="Arial" w:cs="Arial"/>
+                <w:b/>
+                <w:bCs/>
+                <w:color w:val="262626"/>
+                <w:sz w:val="20"/>
+                <w:szCs w:val="20"/>
+              </w:rPr>
+            </w:pPr>
           </w:p>
           <w:tbl>
             <w:tblPr>
@@ -334,12 +349,12 @@
                   </w:pPr>
                   <w:r>
                     <w:rPr>
-                      <w:rFonts w:ascii="Tahoma" w:hAnsi="Tahoma" w:cs="Tahoma" w:hint="eastAsia"/>
-                      <w:sz w:val="20"/>
-                      <w:szCs w:val="20"/>
-                      <w:lang w:val="en-GB"/>
-                    </w:rPr>
-                    <w:t xml:space="preserve">Thank you for completing the loan application. On this occasion EZBOB are sorry to inform you that your application is unsuccessful. </w:t>
+                      <w:rFonts w:ascii="Tahoma" w:hAnsi="Tahoma" w:cs="Tahoma"/>
+                      <w:sz w:val="20"/>
+                      <w:szCs w:val="20"/>
+                      <w:lang w:val="en-GB"/>
+                    </w:rPr>
+                    <w:t xml:space="preserve">Thank you for completing the loan application. On this occasion EZBOB are sorry to inform you that based on the information you provided, you are not qualified for a loan. </w:t>
                   </w:r>
                 </w:p>
                 <w:p>
@@ -417,30 +432,40 @@
                       <w:szCs w:val="20"/>
                       <w:lang w:val="en-GB"/>
                     </w:rPr>
-                    <w:t>and add the channels that EZBOB has data integration with</w:t>
-                  </w:r>
-                  <w:r>
-                    <w:rPr>
-                      <w:rFonts w:ascii="Tahoma" w:hAnsi="Tahoma" w:cs="Tahoma"/>
-                      <w:bCs/>
-                      <w:sz w:val="20"/>
-                      <w:szCs w:val="20"/>
-                    </w:rPr>
-                    <w:t xml:space="preserve">.    </w:t>
-                  </w:r>
-                </w:p>
-                <w:p>
-                  <w:pPr>
-                    <w:spacing w:after="150"/>
-                    <w:rPr>
-                      <w:rFonts w:ascii="Tahoma" w:hAnsi="Tahoma" w:cs="Tahoma"/>
-                      <w:sz w:val="20"/>
-                      <w:szCs w:val="20"/>
-                      <w:lang w:val="en-GB"/>
-                    </w:rPr>
-                  </w:pPr>
+                    <w:t xml:space="preserve">and add the channels that </w:t>
+                  </w:r>
                   <w:bookmarkStart w:id="0" w:name="_GoBack"/>
                   <w:bookmarkEnd w:id="0"/>
+                  <w:r>
+                    <w:rPr>
+                      <w:rFonts w:ascii="Tahoma" w:hAnsi="Tahoma" w:cs="Tahoma" w:hint="eastAsia"/>
+                      <w:bCs/>
+                      <w:sz w:val="20"/>
+                      <w:szCs w:val="20"/>
+                      <w:lang w:val="en-GB"/>
+                    </w:rPr>
+                    <w:t>EZBOB has data integration with</w:t>
+                  </w:r>
+                  <w:r>
+                    <w:rPr>
+                      <w:rFonts w:ascii="Tahoma" w:hAnsi="Tahoma" w:cs="Tahoma"/>
+                      <w:bCs/>
+                      <w:sz w:val="20"/>
+                      <w:szCs w:val="20"/>
+                    </w:rPr>
+                    <w:t xml:space="preserve">.    </w:t>
+                  </w:r>
+                </w:p>
+                <w:p>
+                  <w:pPr>
+                    <w:spacing w:after="150"/>
+                    <w:rPr>
+                      <w:rFonts w:ascii="Tahoma" w:hAnsi="Tahoma" w:cs="Tahoma"/>
+                      <w:sz w:val="20"/>
+                      <w:szCs w:val="20"/>
+                      <w:lang w:val="en-GB"/>
+                    </w:rPr>
+                  </w:pPr>
                 </w:p>
                 <w:p>
                   <w:pPr>
@@ -1516,45 +1541,39 @@
   <w:docDefaults>
     <w:rPrDefault>
       <w:rPr>
-        <w:rFonts w:asciiTheme="minorHAnsi" w:eastAsiaTheme="minorEastAsia" w:hAnsiTheme="minorHAnsi" w:cstheme="minorBidi"/>
-        <w:sz w:val="22"/>
-        <w:szCs w:val="22"/>
+        <w:rFonts w:ascii="Calibri" w:eastAsia="Calibri" w:hAnsi="Calibri" w:cs="Arial"/>
         <w:lang w:val="en-US" w:eastAsia="en-US" w:bidi="ar-SA"/>
       </w:rPr>
     </w:rPrDefault>
-    <w:pPrDefault>
-      <w:pPr>
-        <w:spacing w:after="200" w:line="276" w:lineRule="auto"/>
-      </w:pPr>
-    </w:pPrDefault>
+    <w:pPrDefault/>
   </w:docDefaults>
   <w:latentStyles w:defLockedState="0" w:defUIPriority="99" w:defSemiHidden="1" w:defUnhideWhenUsed="1" w:defQFormat="0" w:count="267">
-    <w:lsdException w:name="Normal" w:semiHidden="0" w:uiPriority="0" w:unhideWhenUsed="0" w:qFormat="1"/>
-    <w:lsdException w:name="heading 1" w:semiHidden="0" w:uiPriority="9" w:unhideWhenUsed="0" w:qFormat="1"/>
-    <w:lsdException w:name="heading 2" w:uiPriority="9" w:qFormat="1"/>
-    <w:lsdException w:name="heading 3" w:uiPriority="9" w:qFormat="1"/>
-    <w:lsdException w:name="heading 4" w:uiPriority="9" w:qFormat="1"/>
-    <w:lsdException w:name="heading 5" w:uiPriority="9" w:qFormat="1"/>
-    <w:lsdException w:name="heading 6" w:uiPriority="9" w:qFormat="1"/>
-    <w:lsdException w:name="heading 7" w:uiPriority="9" w:qFormat="1"/>
-    <w:lsdException w:name="heading 8" w:uiPriority="9" w:qFormat="1"/>
-    <w:lsdException w:name="heading 9" w:uiPriority="9" w:qFormat="1"/>
-    <w:lsdException w:name="toc 1" w:uiPriority="39"/>
-    <w:lsdException w:name="toc 2" w:uiPriority="39"/>
-    <w:lsdException w:name="toc 3" w:uiPriority="39"/>
-    <w:lsdException w:name="toc 4" w:uiPriority="39"/>
-    <w:lsdException w:name="toc 5" w:uiPriority="39"/>
-    <w:lsdException w:name="toc 6" w:uiPriority="39"/>
-    <w:lsdException w:name="toc 7" w:uiPriority="39"/>
-    <w:lsdException w:name="toc 8" w:uiPriority="39"/>
-    <w:lsdException w:name="toc 9" w:uiPriority="39"/>
-    <w:lsdException w:name="caption" w:uiPriority="35" w:qFormat="1"/>
-    <w:lsdException w:name="Title" w:semiHidden="0" w:uiPriority="10" w:unhideWhenUsed="0" w:qFormat="1"/>
-    <w:lsdException w:name="Default Paragraph Font" w:uiPriority="1"/>
-    <w:lsdException w:name="Subtitle" w:semiHidden="0" w:uiPriority="11" w:unhideWhenUsed="0" w:qFormat="1"/>
-    <w:lsdException w:name="Strong" w:semiHidden="0" w:uiPriority="22" w:unhideWhenUsed="0" w:qFormat="1"/>
-    <w:lsdException w:name="Emphasis" w:semiHidden="0" w:uiPriority="20" w:unhideWhenUsed="0" w:qFormat="1"/>
-    <w:lsdException w:name="Table Grid" w:semiHidden="0" w:uiPriority="59" w:unhideWhenUsed="0"/>
+    <w:lsdException w:name="Normal" w:locked="1" w:semiHidden="0" w:uiPriority="0" w:unhideWhenUsed="0" w:qFormat="1"/>
+    <w:lsdException w:name="heading 1" w:locked="1" w:semiHidden="0" w:uiPriority="0" w:unhideWhenUsed="0" w:qFormat="1"/>
+    <w:lsdException w:name="heading 2" w:locked="1" w:uiPriority="0" w:qFormat="1"/>
+    <w:lsdException w:name="heading 3" w:locked="1" w:uiPriority="0" w:qFormat="1"/>
+    <w:lsdException w:name="heading 4" w:locked="1" w:uiPriority="0" w:qFormat="1"/>
+    <w:lsdException w:name="heading 5" w:locked="1" w:uiPriority="0" w:qFormat="1"/>
+    <w:lsdException w:name="heading 6" w:locked="1" w:uiPriority="0" w:qFormat="1"/>
+    <w:lsdException w:name="heading 7" w:locked="1" w:uiPriority="0" w:qFormat="1"/>
+    <w:lsdException w:name="heading 8" w:locked="1" w:uiPriority="0" w:qFormat="1"/>
+    <w:lsdException w:name="heading 9" w:locked="1" w:uiPriority="0" w:qFormat="1"/>
+    <w:lsdException w:name="toc 1" w:locked="1" w:semiHidden="0" w:uiPriority="0" w:unhideWhenUsed="0"/>
+    <w:lsdException w:name="toc 2" w:locked="1" w:semiHidden="0" w:uiPriority="0" w:unhideWhenUsed="0"/>
+    <w:lsdException w:name="toc 3" w:locked="1" w:semiHidden="0" w:uiPriority="0" w:unhideWhenUsed="0"/>
+    <w:lsdException w:name="toc 4" w:locked="1" w:semiHidden="0" w:uiPriority="0" w:unhideWhenUsed="0"/>
+    <w:lsdException w:name="toc 5" w:locked="1" w:semiHidden="0" w:uiPriority="0" w:unhideWhenUsed="0"/>
+    <w:lsdException w:name="toc 6" w:locked="1" w:semiHidden="0" w:uiPriority="0" w:unhideWhenUsed="0"/>
+    <w:lsdException w:name="toc 7" w:locked="1" w:semiHidden="0" w:uiPriority="0" w:unhideWhenUsed="0"/>
+    <w:lsdException w:name="toc 8" w:locked="1" w:semiHidden="0" w:uiPriority="0" w:unhideWhenUsed="0"/>
+    <w:lsdException w:name="toc 9" w:locked="1" w:semiHidden="0" w:uiPriority="0" w:unhideWhenUsed="0"/>
+    <w:lsdException w:name="caption" w:locked="1" w:uiPriority="0" w:qFormat="1"/>
+    <w:lsdException w:name="Title" w:locked="1" w:semiHidden="0" w:uiPriority="0" w:unhideWhenUsed="0" w:qFormat="1"/>
+    <w:lsdException w:name="Default Paragraph Font" w:locked="1" w:semiHidden="0" w:uiPriority="0" w:unhideWhenUsed="0"/>
+    <w:lsdException w:name="Subtitle" w:locked="1" w:semiHidden="0" w:uiPriority="0" w:unhideWhenUsed="0" w:qFormat="1"/>
+    <w:lsdException w:name="Strong" w:locked="1" w:semiHidden="0" w:uiPriority="0" w:unhideWhenUsed="0" w:qFormat="1"/>
+    <w:lsdException w:name="Emphasis" w:locked="1" w:semiHidden="0" w:uiPriority="0" w:unhideWhenUsed="0" w:qFormat="1"/>
+    <w:lsdException w:name="Table Grid" w:locked="1" w:semiHidden="0" w:uiPriority="0" w:unhideWhenUsed="0"/>
     <w:lsdException w:name="Placeholder Text" w:unhideWhenUsed="0"/>
     <w:lsdException w:name="No Spacing" w:semiHidden="0" w:uiPriority="1" w:unhideWhenUsed="0" w:qFormat="1"/>
     <w:lsdException w:name="Light Shading" w:semiHidden="0" w:uiPriority="60" w:unhideWhenUsed="0"/>
@@ -1670,6 +1689,12 @@
   <w:style w:type="paragraph" w:default="1" w:styleId="Normal">
     <w:name w:val="Normal"/>
     <w:qFormat/>
+    <w:rsid w:val="003B714F"/>
+    <w:rPr>
+      <w:rFonts w:ascii="Times New Roman" w:hAnsi="Times New Roman" w:cs="Times New Roman"/>
+      <w:sz w:val="24"/>
+      <w:szCs w:val="24"/>
+    </w:rPr>
   </w:style>
   <w:style w:type="character" w:default="1" w:styleId="DefaultParagraphFont">
     <w:name w:val="Default Paragraph Font"/>
@@ -1697,6 +1722,61 @@
     <w:uiPriority w:val="99"/>
     <w:semiHidden/>
     <w:unhideWhenUsed/>
+  </w:style>
+  <w:style w:type="character" w:styleId="Hyperlink">
+    <w:name w:val="Hyperlink"/>
+    <w:uiPriority w:val="99"/>
+    <w:rsid w:val="003B714F"/>
+    <w:rPr>
+      <w:rFonts w:cs="Times New Roman"/>
+      <w:color w:val="0000FF"/>
+      <w:u w:val="single"/>
+    </w:rPr>
+  </w:style>
+  <w:style w:type="paragraph" w:styleId="NormalWeb">
+    <w:name w:val="Normal (Web)"/>
+    <w:basedOn w:val="Normal"/>
+    <w:uiPriority w:val="99"/>
+    <w:rsid w:val="003B714F"/>
+    <w:pPr>
+      <w:spacing w:before="100" w:beforeAutospacing="1" w:after="100" w:afterAutospacing="1"/>
+    </w:pPr>
+  </w:style>
+  <w:style w:type="character" w:styleId="FollowedHyperlink">
+    <w:name w:val="FollowedHyperlink"/>
+    <w:uiPriority w:val="99"/>
+    <w:semiHidden/>
+    <w:rsid w:val="003B714F"/>
+    <w:rPr>
+      <w:rFonts w:cs="Times New Roman"/>
+      <w:color w:val="800080"/>
+      <w:u w:val="single"/>
+    </w:rPr>
+  </w:style>
+  <w:style w:type="paragraph" w:styleId="BalloonText">
+    <w:name w:val="Balloon Text"/>
+    <w:basedOn w:val="Normal"/>
+    <w:link w:val="BalloonTextChar"/>
+    <w:uiPriority w:val="99"/>
+    <w:semiHidden/>
+    <w:rsid w:val="00FB4662"/>
+    <w:rPr>
+      <w:rFonts w:ascii="Tahoma" w:hAnsi="Tahoma"/>
+      <w:sz w:val="16"/>
+      <w:szCs w:val="20"/>
+    </w:rPr>
+  </w:style>
+  <w:style w:type="character" w:customStyle="1" w:styleId="BalloonTextChar">
+    <w:name w:val="Balloon Text Char"/>
+    <w:link w:val="BalloonText"/>
+    <w:uiPriority w:val="99"/>
+    <w:semiHidden/>
+    <w:locked/>
+    <w:rsid w:val="00FB4662"/>
+    <w:rPr>
+      <w:rFonts w:ascii="Tahoma" w:hAnsi="Tahoma"/>
+      <w:sz w:val="16"/>
+    </w:rPr>
   </w:style>
 </w:styles>
 </file>

</xml_diff>